<commit_message>
Sed ha añadido debugger
</commit_message>
<xml_diff>
--- a/Docs/Debugger configuration.docx
+++ b/Docs/Debugger configuration.docx
@@ -40,6 +40,7 @@
         <w:rPr>
           <w:b/>
           <w:bCs/>
+          <w:noProof/>
           <w:lang w:val="es-ES"/>
         </w:rPr>
         <w:drawing>
@@ -103,6 +104,7 @@
       </w:pPr>
       <w:r>
         <w:rPr>
+          <w:noProof/>
           <w:lang w:val="es-ES"/>
         </w:rPr>
         <w:drawing>
@@ -170,6 +172,7 @@
       </w:pPr>
       <w:r>
         <w:rPr>
+          <w:noProof/>
           <w:lang w:val="es-ES"/>
         </w:rPr>
         <w:lastRenderedPageBreak/>
@@ -272,6 +275,14 @@
         </w:rPr>
         <w:t>OCD</w:t>
       </w:r>
+      <w:r>
+        <w:rPr>
+          <w:b/>
+          <w:bCs/>
+          <w:lang w:val="es-ES"/>
+        </w:rPr>
+        <w:t xml:space="preserve"> ( opcional)</w:t>
+      </w:r>
     </w:p>
     <w:p>
       <w:pPr>
@@ -602,7 +613,7 @@
           <w:p>
             <w:pPr>
               <w:shd w:val="clear" w:color="auto" w:fill="1E1E1E"/>
-              <w:spacing w:after="0" w:line="285" w:lineRule="atLeast"/>
+              <w:spacing w:line="285" w:lineRule="atLeast"/>
               <w:rPr>
                 <w:rFonts w:ascii="Consolas" w:eastAsia="Times New Roman" w:hAnsi="Consolas" w:cs="Times New Roman"/>
                 <w:color w:val="D4D4D4"/>
@@ -1952,19 +1963,7 @@
         <w:rPr>
           <w:lang w:val="es-ES"/>
         </w:rPr>
-        <w:t xml:space="preserve"> </w:t>
-      </w:r>
-      <w:r>
-        <w:rPr>
-          <w:lang w:val="es-ES"/>
-        </w:rPr>
-        <w:t>esp</w:t>
-      </w:r>
-      <w:r>
-        <w:rPr>
-          <w:lang w:val="es-ES"/>
-        </w:rPr>
-        <w:t>/idf</w:t>
+        <w:t xml:space="preserve"> esp/idf</w:t>
       </w:r>
       <w:r>
         <w:rPr>
@@ -2050,6 +2049,12 @@
         </w:rPr>
         <w:t>Sin embargo, hay otra manera de automatizar todo.</w:t>
       </w:r>
+      <w:r>
+        <w:rPr>
+          <w:lang w:val="es-ES"/>
+        </w:rPr>
+        <w:t xml:space="preserve"> (no funciona)</w:t>
+      </w:r>
     </w:p>
     <w:p>
       <w:pPr>
@@ -2110,7 +2115,7 @@
           <w:p>
             <w:pPr>
               <w:shd w:val="clear" w:color="auto" w:fill="1E1E1E"/>
-              <w:spacing w:after="0" w:line="285" w:lineRule="atLeast"/>
+              <w:spacing w:line="285" w:lineRule="atLeast"/>
               <w:rPr>
                 <w:rFonts w:ascii="Consolas" w:eastAsia="Times New Roman" w:hAnsi="Consolas" w:cs="Times New Roman"/>
                 <w:color w:val="D4D4D4"/>
@@ -2559,7 +2564,7 @@
           <w:p>
             <w:pPr>
               <w:shd w:val="clear" w:color="auto" w:fill="1E1E1E"/>
-              <w:spacing w:after="0" w:line="285" w:lineRule="atLeast"/>
+              <w:spacing w:line="285" w:lineRule="atLeast"/>
               <w:rPr>
                 <w:rFonts w:ascii="Consolas" w:eastAsia="Times New Roman" w:hAnsi="Consolas" w:cs="Times New Roman"/>
                 <w:color w:val="D4D4D4"/>
@@ -2996,7 +3001,7 @@
           <w:p>
             <w:pPr>
               <w:shd w:val="clear" w:color="auto" w:fill="1E1E1E"/>
-              <w:spacing w:after="0" w:line="285" w:lineRule="atLeast"/>
+              <w:spacing w:line="285" w:lineRule="atLeast"/>
               <w:rPr>
                 <w:rFonts w:ascii="Consolas" w:eastAsia="Times New Roman" w:hAnsi="Consolas" w:cs="Times New Roman"/>
                 <w:color w:val="D4D4D4"/>
@@ -3508,7 +3513,7 @@
       <w:r>
         <w:t xml:space="preserve"> </w:t>
       </w:r>
-      <w:hyperlink r:id="rId10" w:history="1">
+      <w:hyperlink r:id="rId10" w:anchor="jtag-debugging-setup-openocd" w:history="1">
         <w:r>
           <w:rPr>
             <w:rStyle w:val="Hyperlink"/>
@@ -4201,6 +4206,7 @@
   <w:style w:type="character" w:default="1" w:styleId="DefaultParagraphFont">
     <w:name w:val="Default Paragraph Font"/>
     <w:uiPriority w:val="1"/>
+    <w:semiHidden/>
     <w:unhideWhenUsed/>
   </w:style>
   <w:style w:type="table" w:default="1" w:styleId="TableNormal">

</xml_diff>